<commit_message>
Server done, i think
</commit_message>
<xml_diff>
--- a/src/files/RNP.docx
+++ b/src/files/RNP.docx
@@ -3,15 +3,7 @@
 <w:document xmlns:wpc="http://schemas.microsoft.com/office/word/2010/wordprocessingCanvas" xmlns:mc="http://schemas.openxmlformats.org/markup-compatibility/2006" xmlns:o="urn:schemas-microsoft-com:office:office" xmlns:r="http://schemas.openxmlformats.org/officeDocument/2006/relationships" xmlns:m="http://schemas.openxmlformats.org/officeDocument/2006/math" xmlns:v="urn:schemas-microsoft-com:vml" xmlns:wp14="http://schemas.microsoft.com/office/word/2010/wordprocessingDrawing" xmlns:wp="http://schemas.openxmlformats.org/drawingml/2006/wordprocessingDrawing" xmlns:w10="urn:schemas-microsoft-com:office:word" xmlns:w="http://schemas.openxmlformats.org/wordprocessingml/2006/main" xmlns:w14="http://schemas.microsoft.com/office/word/2010/wordml" xmlns:w15="http://schemas.microsoft.com/office/word/2012/wordml" xmlns:wpg="http://schemas.microsoft.com/office/word/2010/wordprocessingGroup" xmlns:wpi="http://schemas.microsoft.com/office/word/2010/wordprocessingInk" xmlns:wne="http://schemas.microsoft.com/office/word/2006/wordml" xmlns:wps="http://schemas.microsoft.com/office/word/2010/wordprocessingShape" mc:Ignorable="w14 w15 wp14">
   <w:body>
     <w:p>
-      <w:pPr>
-        <w:rPr>
-          <w:lang w:val="en-US"/>
-        </w:rPr>
-      </w:pPr>
       <w:r>
-        <w:rPr>
-          <w:lang w:val="en-US"/>
-        </w:rPr>
         <w:t>RNP</w:t>
       </w:r>
     </w:p>
@@ -430,8 +422,6 @@
             </w:r>
           </w:p>
         </w:tc>
-        <w:bookmarkStart w:id="0" w:name="_GoBack"/>
-        <w:bookmarkEnd w:id="0"/>
       </w:tr>
       <w:tr>
         <w:tc>
@@ -480,6 +470,11 @@
             <w:r>
               <w:t>299</w:t>
             </w:r>
+            <w:r>
+              <w:t xml:space="preserve"> $Username</w:t>
+            </w:r>
+            <w:bookmarkStart w:id="0" w:name="_GoBack"/>
+            <w:bookmarkEnd w:id="0"/>
           </w:p>
         </w:tc>
         <w:tc>

</xml_diff>